<commit_message>
Sistemazione codice e inizio simulazioni
</commit_message>
<xml_diff>
--- a/New Microsoft Word Document.docx
+++ b/New Microsoft Word Document.docx
@@ -111,16 +111,258 @@
       </w:r>
     </w:p>
     <w:p>
-      <w:proofErr w:type="spellStart"/>
-      <w:r>
-        <w:t>Ts</w:t>
-      </w:r>
-      <w:proofErr w:type="spellEnd"/>
-      <w:r>
-        <w:t xml:space="preserve"> -&gt; provare e vedere</w:t>
+      <w:r>
+        <w:t>Ts -&gt; provare e vedere</w:t>
       </w:r>
     </w:p>
     <w:p/>
+    <w:p>
+      <w:pPr>
+        <w:rPr>
+          <w:b/>
+          <w:bCs/>
+          <w:u w:val="single"/>
+        </w:rPr>
+      </w:pPr>
+      <w:r>
+        <w:rPr>
+          <w:b/>
+          <w:bCs/>
+          <w:u w:val="single"/>
+        </w:rPr>
+        <w:t>Simulazione</w:t>
+      </w:r>
+      <w:r>
+        <w:rPr>
+          <w:b/>
+          <w:bCs/>
+          <w:u w:val="single"/>
+        </w:rPr>
+        <w:t xml:space="preserve"> ineq</w:t>
+      </w:r>
+      <w:r>
+        <w:rPr>
+          <w:b/>
+          <w:bCs/>
+          <w:u w:val="single"/>
+        </w:rPr>
+        <w:t xml:space="preserve"> base</w:t>
+      </w:r>
+    </w:p>
+    <w:p>
+      <w:r>
+        <w:tab/>
+        <w:t>N = 10, Q = 1, R = 1, Ts = 1</w:t>
+      </w:r>
+    </w:p>
+    <w:p>
+      <w:pPr>
+        <w:rPr>
+          <w:b/>
+          <w:bCs/>
+          <w:u w:val="single"/>
+        </w:rPr>
+      </w:pPr>
+      <w:r>
+        <w:rPr>
+          <w:b/>
+          <w:bCs/>
+          <w:u w:val="single"/>
+        </w:rPr>
+        <w:t>Simulazione</w:t>
+      </w:r>
+      <w:r>
+        <w:rPr>
+          <w:b/>
+          <w:bCs/>
+          <w:u w:val="single"/>
+        </w:rPr>
+        <w:t xml:space="preserve"> </w:t>
+      </w:r>
+      <w:r>
+        <w:rPr>
+          <w:b/>
+          <w:bCs/>
+          <w:u w:val="single"/>
+        </w:rPr>
+        <w:t>ineq</w:t>
+      </w:r>
+      <w:r>
+        <w:rPr>
+          <w:b/>
+          <w:bCs/>
+          <w:u w:val="single"/>
+        </w:rPr>
+        <w:t xml:space="preserve"> </w:t>
+      </w:r>
+      <w:r>
+        <w:rPr>
+          <w:b/>
+          <w:bCs/>
+          <w:u w:val="single"/>
+        </w:rPr>
+        <w:t>1</w:t>
+      </w:r>
+    </w:p>
+    <w:p>
+      <w:r>
+        <w:tab/>
+        <w:t>N = 10, Q = 1</w:t>
+      </w:r>
+      <w:r>
+        <w:t>0000</w:t>
+      </w:r>
+      <w:r>
+        <w:t>, R = 1, Ts = 1</w:t>
+      </w:r>
+    </w:p>
+    <w:p>
+      <w:pPr>
+        <w:rPr>
+          <w:b/>
+          <w:bCs/>
+          <w:u w:val="single"/>
+        </w:rPr>
+      </w:pPr>
+      <w:r>
+        <w:rPr>
+          <w:b/>
+          <w:bCs/>
+          <w:u w:val="single"/>
+        </w:rPr>
+        <w:t>Simulazione</w:t>
+      </w:r>
+      <w:r>
+        <w:rPr>
+          <w:b/>
+          <w:bCs/>
+          <w:u w:val="single"/>
+        </w:rPr>
+        <w:t xml:space="preserve"> ineq</w:t>
+      </w:r>
+      <w:r>
+        <w:rPr>
+          <w:b/>
+          <w:bCs/>
+          <w:u w:val="single"/>
+        </w:rPr>
+        <w:t xml:space="preserve"> </w:t>
+      </w:r>
+      <w:r>
+        <w:rPr>
+          <w:b/>
+          <w:bCs/>
+          <w:u w:val="single"/>
+        </w:rPr>
+        <w:t>2</w:t>
+      </w:r>
+    </w:p>
+    <w:p>
+      <w:r>
+        <w:tab/>
+        <w:t>N = 10, Q =</w:t>
+      </w:r>
+      <w:r>
+        <w:t>1</w:t>
+      </w:r>
+      <w:r>
+        <w:t>, R = 10000, Ts = 1</w:t>
+      </w:r>
+    </w:p>
+    <w:p>
+      <w:pPr>
+        <w:rPr>
+          <w:b/>
+          <w:bCs/>
+          <w:u w:val="single"/>
+        </w:rPr>
+      </w:pPr>
+      <w:r>
+        <w:rPr>
+          <w:b/>
+          <w:bCs/>
+          <w:u w:val="single"/>
+        </w:rPr>
+        <w:t>Simulazione</w:t>
+      </w:r>
+      <w:r>
+        <w:rPr>
+          <w:b/>
+          <w:bCs/>
+          <w:u w:val="single"/>
+        </w:rPr>
+        <w:t xml:space="preserve"> ineq</w:t>
+      </w:r>
+      <w:r>
+        <w:rPr>
+          <w:b/>
+          <w:bCs/>
+          <w:u w:val="single"/>
+        </w:rPr>
+        <w:t xml:space="preserve"> </w:t>
+      </w:r>
+      <w:r>
+        <w:rPr>
+          <w:b/>
+          <w:bCs/>
+          <w:u w:val="single"/>
+        </w:rPr>
+        <w:t>3</w:t>
+      </w:r>
+    </w:p>
+    <w:p>
+      <w:pPr>
+        <w:rPr>
+          <w:u w:val="single"/>
+        </w:rPr>
+      </w:pPr>
+      <w:r>
+        <w:tab/>
+        <w:t xml:space="preserve">N = </w:t>
+      </w:r>
+      <w:r>
+        <w:t>2</w:t>
+      </w:r>
+      <w:r>
+        <w:t>, Q =</w:t>
+      </w:r>
+      <w:r>
+        <w:t>1</w:t>
+      </w:r>
+      <w:r>
+        <w:t xml:space="preserve">, R = </w:t>
+      </w:r>
+      <w:r>
+        <w:t>1</w:t>
+      </w:r>
+      <w:r>
+        <w:t>, Ts = 1</w:t>
+      </w:r>
+      <w:r>
+        <w:t xml:space="preserve"> (funziona al limite)</w:t>
+      </w:r>
+    </w:p>
+    <w:p>
+      <w:pPr>
+        <w:rPr>
+          <w:u w:val="single"/>
+        </w:rPr>
+      </w:pPr>
+    </w:p>
+    <w:p>
+      <w:pPr>
+        <w:rPr>
+          <w:u w:val="single"/>
+        </w:rPr>
+      </w:pPr>
+    </w:p>
+    <w:p>
+      <w:pPr>
+        <w:rPr>
+          <w:u w:val="single"/>
+        </w:rPr>
+      </w:pPr>
+    </w:p>
     <w:sectPr>
       <w:pgSz w:w="11906" w:h="16838"/>
       <w:pgMar w:top="1440" w:right="1440" w:bottom="1440" w:left="1440" w:header="708" w:footer="708" w:gutter="0"/>

</xml_diff>